<commit_message>
Update Text.docx (und PDF)
nur kleine grammatikalische Veränderungen/Anpassungen (noch nicht vollständig --> bis zum Kommentar)
</commit_message>
<xml_diff>
--- a/Text_Skizzen_etc/Text.docx
+++ b/Text_Skizzen_etc/Text.docx
@@ -10,8 +10,6 @@
           <w:u w:val="single"/>
         </w:rPr>
       </w:pPr>
-      <w:bookmarkStart w:id="0" w:name="_GoBack"/>
-      <w:bookmarkEnd w:id="0"/>
     </w:p>
     <w:p>
       <w:pPr>
@@ -1163,7 +1161,19 @@
         <w:rPr>
           <w:sz w:val="24"/>
         </w:rPr>
-        <w:t xml:space="preserve"> und somit</w:t>
+        <w:t xml:space="preserve"> und </w:t>
+      </w:r>
+      <w:r>
+        <w:rPr>
+          <w:sz w:val="24"/>
+        </w:rPr>
+        <w:t>da</w:t>
+      </w:r>
+      <w:r>
+        <w:rPr>
+          <w:sz w:val="24"/>
+        </w:rPr>
+        <w:t>mit</w:t>
       </w:r>
       <w:r>
         <w:rPr>
@@ -1406,7 +1416,19 @@
         <w:rPr>
           <w:sz w:val="24"/>
         </w:rPr>
-        <w:t>gewonnen</w:t>
+        <w:t>gew</w:t>
+      </w:r>
+      <w:r>
+        <w:rPr>
+          <w:sz w:val="24"/>
+        </w:rPr>
+        <w:t>a</w:t>
+      </w:r>
+      <w:r>
+        <w:rPr>
+          <w:sz w:val="24"/>
+        </w:rPr>
+        <w:t>nnen</w:t>
       </w:r>
       <w:r>
         <w:rPr>
@@ -1422,7 +1444,7 @@
           <w:sz w:val="24"/>
         </w:rPr>
       </w:pPr>
-      <w:commentRangeStart w:id="1"/>
+      <w:commentRangeStart w:id="0"/>
       <w:r>
         <w:rPr>
           <w:sz w:val="24"/>
@@ -1465,12 +1487,12 @@
         </w:rPr>
         <w:t>in dieser Arbeit auseinandergesetzt.</w:t>
       </w:r>
-      <w:commentRangeEnd w:id="1"/>
+      <w:commentRangeEnd w:id="0"/>
       <w:r>
         <w:rPr>
           <w:rStyle w:val="Kommentarzeichen"/>
         </w:rPr>
-        <w:commentReference w:id="1"/>
+        <w:commentReference w:id="0"/>
       </w:r>
     </w:p>
     <w:p>
@@ -1481,7 +1503,7 @@
           <w:sz w:val="24"/>
         </w:rPr>
       </w:pPr>
-      <w:bookmarkStart w:id="2" w:name="_Hlk535621297"/>
+      <w:bookmarkStart w:id="1" w:name="_Hlk535621297"/>
     </w:p>
     <w:p>
       <w:pPr>
@@ -1499,7 +1521,7 @@
         <w:t>1.2 Physikalische Grundlagen</w:t>
       </w:r>
     </w:p>
-    <w:bookmarkEnd w:id="2"/>
+    <w:bookmarkEnd w:id="1"/>
     <w:p>
       <w:pPr>
         <w:jc w:val="both"/>
@@ -1613,334 +1635,345 @@
           <w:sz w:val="24"/>
         </w:rPr>
       </w:pPr>
-      <m:oMathPara>
-        <m:oMathParaPr>
-          <m:jc m:val="left"/>
-        </m:oMathParaPr>
-        <m:oMath>
-          <m:sSub>
-            <m:sSubPr>
-              <m:ctrlPr>
-                <w:rPr>
-                  <w:rFonts w:ascii="Cambria Math" w:hAnsi="Cambria Math"/>
-                  <w:i/>
-                  <w:sz w:val="24"/>
-                </w:rPr>
-              </m:ctrlPr>
-            </m:sSubPr>
-            <m:e>
-              <m:acc>
-                <m:accPr>
-                  <m:chr m:val="⃗"/>
-                  <m:ctrlPr>
-                    <w:rPr>
-                      <w:rFonts w:ascii="Cambria Math" w:hAnsi="Cambria Math"/>
-                      <w:i/>
-                      <w:sz w:val="24"/>
-                    </w:rPr>
-                  </m:ctrlPr>
-                </m:accPr>
-                <m:e>
-                  <m:r>
-                    <w:rPr>
-                      <w:rFonts w:ascii="Cambria Math" w:hAnsi="Cambria Math"/>
-                      <w:sz w:val="24"/>
-                    </w:rPr>
-                    <m:t>F</m:t>
-                  </m:r>
-                </m:e>
-              </m:acc>
-            </m:e>
-            <m:sub>
-              <m:r>
-                <w:rPr>
-                  <w:rFonts w:ascii="Cambria Math" w:hAnsi="Cambria Math"/>
-                  <w:sz w:val="24"/>
-                </w:rPr>
-                <m:t>G</m:t>
-              </m:r>
-            </m:sub>
-          </m:sSub>
-          <m:r>
-            <w:rPr>
-              <w:rFonts w:ascii="Cambria Math" w:hAnsi="Cambria Math"/>
-              <w:sz w:val="24"/>
-            </w:rPr>
-            <m:t>=γ⋅</m:t>
-          </m:r>
-          <m:f>
-            <m:fPr>
-              <m:ctrlPr>
-                <w:rPr>
-                  <w:rFonts w:ascii="Cambria Math" w:hAnsi="Cambria Math"/>
-                  <w:i/>
-                  <w:sz w:val="24"/>
-                </w:rPr>
-              </m:ctrlPr>
-            </m:fPr>
-            <m:num>
-              <m:sSub>
-                <m:sSubPr>
-                  <m:ctrlPr>
-                    <w:rPr>
-                      <w:rFonts w:ascii="Cambria Math" w:hAnsi="Cambria Math"/>
-                      <w:i/>
-                      <w:sz w:val="24"/>
-                    </w:rPr>
-                  </m:ctrlPr>
-                </m:sSubPr>
-                <m:e>
-                  <m:r>
-                    <w:rPr>
-                      <w:rFonts w:ascii="Cambria Math" w:hAnsi="Cambria Math"/>
-                      <w:sz w:val="24"/>
-                    </w:rPr>
-                    <m:t>M</m:t>
-                  </m:r>
-                </m:e>
-                <m:sub>
-                  <m:r>
-                    <w:rPr>
-                      <w:rFonts w:ascii="Cambria Math" w:hAnsi="Cambria Math"/>
-                      <w:sz w:val="24"/>
-                    </w:rPr>
-                    <m:t>1</m:t>
-                  </m:r>
-                </m:sub>
-              </m:sSub>
-              <m:r>
-                <w:rPr>
-                  <w:rFonts w:ascii="Cambria Math" w:hAnsi="Cambria Math"/>
-                  <w:sz w:val="24"/>
-                </w:rPr>
-                <m:t>⋅</m:t>
-              </m:r>
-              <m:sSub>
-                <m:sSubPr>
-                  <m:ctrlPr>
-                    <w:rPr>
-                      <w:rFonts w:ascii="Cambria Math" w:hAnsi="Cambria Math"/>
-                      <w:i/>
-                      <w:sz w:val="24"/>
-                    </w:rPr>
-                  </m:ctrlPr>
-                </m:sSubPr>
-                <m:e>
-                  <m:r>
-                    <w:rPr>
-                      <w:rFonts w:ascii="Cambria Math" w:hAnsi="Cambria Math"/>
-                      <w:sz w:val="24"/>
-                    </w:rPr>
-                    <m:t>m</m:t>
-                  </m:r>
-                </m:e>
-                <m:sub>
-                  <m:r>
-                    <w:rPr>
-                      <w:rFonts w:ascii="Cambria Math" w:hAnsi="Cambria Math"/>
-                      <w:sz w:val="24"/>
-                    </w:rPr>
-                    <m:t>2</m:t>
-                  </m:r>
-                </m:sub>
-              </m:sSub>
-            </m:num>
-            <m:den>
-              <m:sSup>
-                <m:sSupPr>
-                  <m:ctrlPr>
-                    <w:rPr>
-                      <w:rFonts w:ascii="Cambria Math" w:hAnsi="Cambria Math"/>
-                      <w:i/>
-                      <w:sz w:val="24"/>
-                    </w:rPr>
-                  </m:ctrlPr>
-                </m:sSupPr>
-                <m:e>
-                  <m:r>
-                    <w:rPr>
-                      <w:rFonts w:ascii="Cambria Math" w:hAnsi="Cambria Math"/>
-                      <w:sz w:val="24"/>
-                    </w:rPr>
-                    <m:t>r</m:t>
-                  </m:r>
-                </m:e>
-                <m:sup>
-                  <m:r>
-                    <w:rPr>
-                      <w:rFonts w:ascii="Cambria Math" w:hAnsi="Cambria Math"/>
-                      <w:sz w:val="24"/>
-                    </w:rPr>
-                    <m:t>2</m:t>
-                  </m:r>
-                </m:sup>
-              </m:sSup>
-            </m:den>
-          </m:f>
-        </m:oMath>
-      </m:oMathPara>
+      <m:oMath>
+        <m:sSub>
+          <m:sSubPr>
+            <m:ctrlPr>
+              <w:rPr>
+                <w:rFonts w:ascii="Cambria Math" w:hAnsi="Cambria Math"/>
+                <w:i/>
+                <w:sz w:val="24"/>
+              </w:rPr>
+            </m:ctrlPr>
+          </m:sSubPr>
+          <m:e>
+            <m:acc>
+              <m:accPr>
+                <m:chr m:val="⃗"/>
+                <m:ctrlPr>
+                  <w:rPr>
+                    <w:rFonts w:ascii="Cambria Math" w:hAnsi="Cambria Math"/>
+                    <w:i/>
+                    <w:sz w:val="24"/>
+                  </w:rPr>
+                </m:ctrlPr>
+              </m:accPr>
+              <m:e>
+                <m:r>
+                  <w:rPr>
+                    <w:rFonts w:ascii="Cambria Math" w:hAnsi="Cambria Math"/>
+                    <w:sz w:val="24"/>
+                  </w:rPr>
+                  <m:t>F</m:t>
+                </m:r>
+              </m:e>
+            </m:acc>
+          </m:e>
+          <m:sub>
+            <m:r>
+              <w:rPr>
+                <w:rFonts w:ascii="Cambria Math" w:hAnsi="Cambria Math"/>
+                <w:sz w:val="24"/>
+              </w:rPr>
+              <m:t>G</m:t>
+            </m:r>
+          </m:sub>
+        </m:sSub>
+        <m:r>
+          <w:rPr>
+            <w:rFonts w:ascii="Cambria Math" w:hAnsi="Cambria Math"/>
+            <w:sz w:val="24"/>
+          </w:rPr>
+          <m:t>=γ⋅</m:t>
+        </m:r>
+        <m:f>
+          <m:fPr>
+            <m:ctrlPr>
+              <w:rPr>
+                <w:rFonts w:ascii="Cambria Math" w:hAnsi="Cambria Math"/>
+                <w:i/>
+                <w:sz w:val="24"/>
+              </w:rPr>
+            </m:ctrlPr>
+          </m:fPr>
+          <m:num>
+            <m:sSub>
+              <m:sSubPr>
+                <m:ctrlPr>
+                  <w:rPr>
+                    <w:rFonts w:ascii="Cambria Math" w:hAnsi="Cambria Math"/>
+                    <w:i/>
+                    <w:sz w:val="24"/>
+                  </w:rPr>
+                </m:ctrlPr>
+              </m:sSubPr>
+              <m:e>
+                <m:r>
+                  <w:rPr>
+                    <w:rFonts w:ascii="Cambria Math" w:hAnsi="Cambria Math"/>
+                    <w:sz w:val="24"/>
+                  </w:rPr>
+                  <m:t>M</m:t>
+                </m:r>
+              </m:e>
+              <m:sub>
+                <m:r>
+                  <w:rPr>
+                    <w:rFonts w:ascii="Cambria Math" w:hAnsi="Cambria Math"/>
+                    <w:sz w:val="24"/>
+                  </w:rPr>
+                  <m:t>1</m:t>
+                </m:r>
+              </m:sub>
+            </m:sSub>
+            <m:r>
+              <w:rPr>
+                <w:rFonts w:ascii="Cambria Math" w:hAnsi="Cambria Math"/>
+                <w:sz w:val="24"/>
+              </w:rPr>
+              <m:t>⋅</m:t>
+            </m:r>
+            <m:sSub>
+              <m:sSubPr>
+                <m:ctrlPr>
+                  <w:rPr>
+                    <w:rFonts w:ascii="Cambria Math" w:hAnsi="Cambria Math"/>
+                    <w:i/>
+                    <w:sz w:val="24"/>
+                  </w:rPr>
+                </m:ctrlPr>
+              </m:sSubPr>
+              <m:e>
+                <m:r>
+                  <w:rPr>
+                    <w:rFonts w:ascii="Cambria Math" w:hAnsi="Cambria Math"/>
+                    <w:sz w:val="24"/>
+                  </w:rPr>
+                  <m:t>m</m:t>
+                </m:r>
+              </m:e>
+              <m:sub>
+                <m:r>
+                  <w:rPr>
+                    <w:rFonts w:ascii="Cambria Math" w:hAnsi="Cambria Math"/>
+                    <w:sz w:val="24"/>
+                  </w:rPr>
+                  <m:t>2</m:t>
+                </m:r>
+              </m:sub>
+            </m:sSub>
+          </m:num>
+          <m:den>
+            <m:sSup>
+              <m:sSupPr>
+                <m:ctrlPr>
+                  <w:rPr>
+                    <w:rFonts w:ascii="Cambria Math" w:hAnsi="Cambria Math"/>
+                    <w:i/>
+                    <w:sz w:val="24"/>
+                  </w:rPr>
+                </m:ctrlPr>
+              </m:sSupPr>
+              <m:e>
+                <m:r>
+                  <w:rPr>
+                    <w:rFonts w:ascii="Cambria Math" w:hAnsi="Cambria Math"/>
+                    <w:sz w:val="24"/>
+                  </w:rPr>
+                  <m:t>r</m:t>
+                </m:r>
+              </m:e>
+              <m:sup>
+                <m:r>
+                  <w:rPr>
+                    <w:rFonts w:ascii="Cambria Math" w:hAnsi="Cambria Math"/>
+                    <w:sz w:val="24"/>
+                  </w:rPr>
+                  <m:t>2</m:t>
+                </m:r>
+              </m:sup>
+            </m:sSup>
+          </m:den>
+        </m:f>
+      </m:oMath>
+      <w:r>
+        <w:rPr>
+          <w:rFonts w:eastAsiaTheme="minorEastAsia"/>
+          <w:sz w:val="24"/>
+        </w:rPr>
+        <w:tab/>
+      </w:r>
+      <w:r>
+        <w:rPr>
+          <w:rFonts w:eastAsiaTheme="minorEastAsia"/>
+          <w:sz w:val="24"/>
+        </w:rPr>
+        <w:tab/>
+      </w:r>
+      <w:r>
+        <w:rPr>
+          <w:rFonts w:eastAsiaTheme="minorEastAsia"/>
+          <w:sz w:val="24"/>
+        </w:rPr>
+        <w:tab/>
+      </w:r>
+      <w:r>
+        <w:rPr>
+          <w:rFonts w:eastAsiaTheme="minorEastAsia"/>
+          <w:sz w:val="24"/>
+        </w:rPr>
+        <w:tab/>
+      </w:r>
+      <m:oMath>
+        <m:r>
+          <w:rPr>
+            <w:rFonts w:ascii="Cambria Math" w:hAnsi="Cambria Math"/>
+            <w:sz w:val="24"/>
+          </w:rPr>
+          <m:t>[</m:t>
+        </m:r>
+        <m:sSub>
+          <m:sSubPr>
+            <m:ctrlPr>
+              <w:rPr>
+                <w:rFonts w:ascii="Cambria Math" w:hAnsi="Cambria Math"/>
+                <w:i/>
+                <w:sz w:val="24"/>
+              </w:rPr>
+            </m:ctrlPr>
+          </m:sSubPr>
+          <m:e>
+            <m:acc>
+              <m:accPr>
+                <m:chr m:val="⃗"/>
+                <m:ctrlPr>
+                  <w:rPr>
+                    <w:rFonts w:ascii="Cambria Math" w:hAnsi="Cambria Math"/>
+                    <w:i/>
+                    <w:sz w:val="24"/>
+                  </w:rPr>
+                </m:ctrlPr>
+              </m:accPr>
+              <m:e>
+                <m:r>
+                  <w:rPr>
+                    <w:rFonts w:ascii="Cambria Math" w:hAnsi="Cambria Math"/>
+                    <w:sz w:val="24"/>
+                  </w:rPr>
+                  <m:t>F</m:t>
+                </m:r>
+              </m:e>
+            </m:acc>
+          </m:e>
+          <m:sub>
+            <m:r>
+              <w:rPr>
+                <w:rFonts w:ascii="Cambria Math" w:hAnsi="Cambria Math"/>
+                <w:sz w:val="24"/>
+              </w:rPr>
+              <m:t>G</m:t>
+            </m:r>
+          </m:sub>
+        </m:sSub>
+        <m:r>
+          <w:rPr>
+            <w:rFonts w:ascii="Cambria Math" w:hAnsi="Cambria Math"/>
+            <w:sz w:val="24"/>
+          </w:rPr>
+          <m:t>]=</m:t>
+        </m:r>
+        <m:f>
+          <m:fPr>
+            <m:ctrlPr>
+              <w:rPr>
+                <w:rFonts w:ascii="Cambria Math" w:hAnsi="Cambria Math"/>
+                <w:i/>
+                <w:sz w:val="24"/>
+              </w:rPr>
+            </m:ctrlPr>
+          </m:fPr>
+          <m:num>
+            <m:r>
+              <w:rPr>
+                <w:rFonts w:ascii="Cambria Math" w:hAnsi="Cambria Math"/>
+                <w:sz w:val="24"/>
+              </w:rPr>
+              <m:t>m³</m:t>
+            </m:r>
+          </m:num>
+          <m:den>
+            <m:r>
+              <w:rPr>
+                <w:rFonts w:ascii="Cambria Math" w:hAnsi="Cambria Math"/>
+                <w:sz w:val="24"/>
+              </w:rPr>
+              <m:t>kg⋅s²</m:t>
+            </m:r>
+          </m:den>
+        </m:f>
+        <m:r>
+          <w:rPr>
+            <w:rFonts w:ascii="Cambria Math" w:hAnsi="Cambria Math"/>
+            <w:sz w:val="24"/>
+          </w:rPr>
+          <m:t>⋅</m:t>
+        </m:r>
+        <m:f>
+          <m:fPr>
+            <m:ctrlPr>
+              <w:rPr>
+                <w:rFonts w:ascii="Cambria Math" w:hAnsi="Cambria Math"/>
+                <w:i/>
+                <w:sz w:val="24"/>
+              </w:rPr>
+            </m:ctrlPr>
+          </m:fPr>
+          <m:num>
+            <m:r>
+              <w:rPr>
+                <w:rFonts w:ascii="Cambria Math" w:hAnsi="Cambria Math"/>
+                <w:sz w:val="24"/>
+              </w:rPr>
+              <m:t>kg⋅kg</m:t>
+            </m:r>
+          </m:num>
+          <m:den>
+            <m:sSup>
+              <m:sSupPr>
+                <m:ctrlPr>
+                  <w:rPr>
+                    <w:rFonts w:ascii="Cambria Math" w:hAnsi="Cambria Math"/>
+                    <w:i/>
+                    <w:sz w:val="24"/>
+                  </w:rPr>
+                </m:ctrlPr>
+              </m:sSupPr>
+              <m:e>
+                <m:r>
+                  <w:rPr>
+                    <w:rFonts w:ascii="Cambria Math" w:hAnsi="Cambria Math"/>
+                    <w:sz w:val="24"/>
+                  </w:rPr>
+                  <m:t>m</m:t>
+                </m:r>
+              </m:e>
+              <m:sup>
+                <m:r>
+                  <w:rPr>
+                    <w:rFonts w:ascii="Cambria Math" w:hAnsi="Cambria Math"/>
+                    <w:sz w:val="24"/>
+                  </w:rPr>
+                  <m:t>2</m:t>
+                </m:r>
+              </m:sup>
+            </m:sSup>
+          </m:den>
+        </m:f>
+      </m:oMath>
     </w:p>
     <w:p>
       <w:pPr>
-        <w:rPr>
-          <w:rFonts w:eastAsiaTheme="minorEastAsia"/>
-          <w:sz w:val="24"/>
-        </w:rPr>
-      </w:pPr>
-      <m:oMathPara>
-        <m:oMathParaPr>
-          <m:jc m:val="left"/>
-        </m:oMathParaPr>
-        <m:oMath>
-          <m:r>
-            <w:rPr>
-              <w:rFonts w:ascii="Cambria Math" w:hAnsi="Cambria Math"/>
-              <w:sz w:val="24"/>
-            </w:rPr>
-            <m:t>[</m:t>
-          </m:r>
-          <m:sSub>
-            <m:sSubPr>
-              <m:ctrlPr>
-                <w:rPr>
-                  <w:rFonts w:ascii="Cambria Math" w:hAnsi="Cambria Math"/>
-                  <w:i/>
-                  <w:sz w:val="24"/>
-                </w:rPr>
-              </m:ctrlPr>
-            </m:sSubPr>
-            <m:e>
-              <m:acc>
-                <m:accPr>
-                  <m:chr m:val="⃗"/>
-                  <m:ctrlPr>
-                    <w:rPr>
-                      <w:rFonts w:ascii="Cambria Math" w:hAnsi="Cambria Math"/>
-                      <w:i/>
-                      <w:sz w:val="24"/>
-                    </w:rPr>
-                  </m:ctrlPr>
-                </m:accPr>
-                <m:e>
-                  <m:r>
-                    <w:rPr>
-                      <w:rFonts w:ascii="Cambria Math" w:hAnsi="Cambria Math"/>
-                      <w:sz w:val="24"/>
-                    </w:rPr>
-                    <m:t>F</m:t>
-                  </m:r>
-                </m:e>
-              </m:acc>
-            </m:e>
-            <m:sub>
-              <m:r>
-                <w:rPr>
-                  <w:rFonts w:ascii="Cambria Math" w:hAnsi="Cambria Math"/>
-                  <w:sz w:val="24"/>
-                </w:rPr>
-                <m:t>G</m:t>
-              </m:r>
-            </m:sub>
-          </m:sSub>
-          <m:r>
-            <w:rPr>
-              <w:rFonts w:ascii="Cambria Math" w:hAnsi="Cambria Math"/>
-              <w:sz w:val="24"/>
-            </w:rPr>
-            <m:t>]=</m:t>
-          </m:r>
-          <m:f>
-            <m:fPr>
-              <m:ctrlPr>
-                <w:rPr>
-                  <w:rFonts w:ascii="Cambria Math" w:hAnsi="Cambria Math"/>
-                  <w:i/>
-                  <w:sz w:val="24"/>
-                </w:rPr>
-              </m:ctrlPr>
-            </m:fPr>
-            <m:num>
-              <m:r>
-                <w:rPr>
-                  <w:rFonts w:ascii="Cambria Math" w:hAnsi="Cambria Math"/>
-                  <w:sz w:val="24"/>
-                </w:rPr>
-                <m:t>m³</m:t>
-              </m:r>
-            </m:num>
-            <m:den>
-              <m:r>
-                <w:rPr>
-                  <w:rFonts w:ascii="Cambria Math" w:hAnsi="Cambria Math"/>
-                  <w:sz w:val="24"/>
-                </w:rPr>
-                <m:t>kg⋅s²</m:t>
-              </m:r>
-            </m:den>
-          </m:f>
-          <m:r>
-            <w:rPr>
-              <w:rFonts w:ascii="Cambria Math" w:hAnsi="Cambria Math"/>
-              <w:sz w:val="24"/>
-            </w:rPr>
-            <m:t>⋅</m:t>
-          </m:r>
-          <m:f>
-            <m:fPr>
-              <m:ctrlPr>
-                <w:rPr>
-                  <w:rFonts w:ascii="Cambria Math" w:hAnsi="Cambria Math"/>
-                  <w:i/>
-                  <w:sz w:val="24"/>
-                </w:rPr>
-              </m:ctrlPr>
-            </m:fPr>
-            <m:num>
-              <m:r>
-                <w:rPr>
-                  <w:rFonts w:ascii="Cambria Math" w:hAnsi="Cambria Math"/>
-                  <w:sz w:val="24"/>
-                </w:rPr>
-                <m:t>kg⋅kg</m:t>
-              </m:r>
-            </m:num>
-            <m:den>
-              <m:sSup>
-                <m:sSupPr>
-                  <m:ctrlPr>
-                    <w:rPr>
-                      <w:rFonts w:ascii="Cambria Math" w:hAnsi="Cambria Math"/>
-                      <w:i/>
-                      <w:sz w:val="24"/>
-                    </w:rPr>
-                  </m:ctrlPr>
-                </m:sSupPr>
-                <m:e>
-                  <m:r>
-                    <w:rPr>
-                      <w:rFonts w:ascii="Cambria Math" w:hAnsi="Cambria Math"/>
-                      <w:sz w:val="24"/>
-                    </w:rPr>
-                    <m:t>m</m:t>
-                  </m:r>
-                </m:e>
-                <m:sup>
-                  <m:r>
-                    <w:rPr>
-                      <w:rFonts w:ascii="Cambria Math" w:hAnsi="Cambria Math"/>
-                      <w:sz w:val="24"/>
-                    </w:rPr>
-                    <m:t>2</m:t>
-                  </m:r>
-                </m:sup>
-              </m:sSup>
-            </m:den>
-          </m:f>
-        </m:oMath>
-      </m:oMathPara>
-    </w:p>
-    <w:p>
-      <w:pPr>
+        <w:ind w:left="3540" w:firstLine="708"/>
         <w:rPr>
           <w:rFonts w:eastAsiaTheme="minorEastAsia"/>
           <w:sz w:val="24"/>
@@ -2079,6 +2112,7 @@
     </w:p>
     <w:p>
       <w:pPr>
+        <w:ind w:left="2832" w:firstLine="708"/>
         <w:rPr>
           <w:rFonts w:eastAsiaTheme="minorEastAsia"/>
           <w:sz w:val="24"/>
@@ -2171,7 +2205,8 @@
           <w:rFonts w:eastAsiaTheme="minorEastAsia"/>
           <w:sz w:val="24"/>
         </w:rPr>
-        <w:t>Nun werden jeweils die Werte für Erde und Mondes eingesetzt und man erhält folgende Formeln</w:t>
+        <w:lastRenderedPageBreak/>
+        <w:t>Nun werden jeweils die Werte für Erde und Mond eingesetzt und man erhält folgende Formeln</w:t>
       </w:r>
       <w:r>
         <w:rPr>
@@ -4283,7 +4318,7 @@
                 </w:rPr>
                 <m:t>kg</m:t>
               </m:r>
-              <w:bookmarkStart w:id="3" w:name="_Hlk544967"/>
+              <w:bookmarkStart w:id="2" w:name="_Hlk544967"/>
               <m:r>
                 <w:rPr>
                   <w:rFonts w:ascii="Cambria Math" w:hAnsi="Cambria Math"/>
@@ -4291,7 +4326,7 @@
                 </w:rPr>
                 <m:t>⋅</m:t>
               </m:r>
-              <w:bookmarkEnd w:id="3"/>
+              <w:bookmarkEnd w:id="2"/>
               <m:r>
                 <w:rPr>
                   <w:rFonts w:ascii="Cambria Math" w:hAnsi="Cambria Math"/>
@@ -4325,6 +4360,14 @@
       <w:pPr>
         <w:jc w:val="both"/>
         <w:rPr>
+          <w:sz w:val="24"/>
+        </w:rPr>
+      </w:pPr>
+    </w:p>
+    <w:p>
+      <w:pPr>
+        <w:jc w:val="both"/>
+        <w:rPr>
           <w:rFonts w:eastAsiaTheme="minorEastAsia"/>
           <w:sz w:val="24"/>
         </w:rPr>
@@ -4340,7 +4383,21 @@
         <w:rPr>
           <w:sz w:val="24"/>
         </w:rPr>
-        <w:t>prinzipiell aus zwei Abschnitten. Im ersten Abschnitt ist die Gravitationskraft der Erde größer als die des Mondes, weshalb auf die Raumkapsel eine Kraft entgegen ihrer Bewegungsrichtung wirkt und somit auch eine negative Beschleunigung auf sie einwirkt.</w:t>
+        <w:t xml:space="preserve">prinzipiell aus zwei Abschnitten. Im ersten Abschnitt ist die Gravitationskraft der Erde größer als die des Mondes, weshalb auf die Raumkapsel eine </w:t>
+      </w:r>
+      <w:commentRangeStart w:id="3"/>
+      <w:r>
+        <w:rPr>
+          <w:sz w:val="24"/>
+        </w:rPr>
+        <w:t>Kraft entgegen ihrer Bewegungsrichtung wirkt und somit auch eine negative Beschleunigung auf sie einwirkt.</w:t>
+      </w:r>
+      <w:commentRangeEnd w:id="3"/>
+      <w:r>
+        <w:rPr>
+          <w:rStyle w:val="Kommentarzeichen"/>
+        </w:rPr>
+        <w:commentReference w:id="3"/>
       </w:r>
       <w:r>
         <w:rPr>
@@ -9242,7 +9299,19 @@
         <w:rPr>
           <w:sz w:val="24"/>
         </w:rPr>
-        <w:t xml:space="preserve"> in beliebigen Zusammenhängen und Abhängigkeiten</w:t>
+        <w:t xml:space="preserve"> in </w:t>
+      </w:r>
+      <w:r>
+        <w:rPr>
+          <w:sz w:val="24"/>
+        </w:rPr>
+        <w:t>verschiedenen</w:t>
+      </w:r>
+      <w:r>
+        <w:rPr>
+          <w:sz w:val="24"/>
+        </w:rPr>
+        <w:t xml:space="preserve"> Zusammenhängen und Abhängigkeiten</w:t>
       </w:r>
       <w:r>
         <w:rPr>
@@ -10506,7 +10575,21 @@
           <w:rFonts w:eastAsiaTheme="minorEastAsia"/>
           <w:sz w:val="24"/>
         </w:rPr>
-        <w:t xml:space="preserve"> berechnet, welcher wiederum den Startpunkt für den sich anschließenden, nächsten Intervall darstellt.</w:t>
+        <w:t xml:space="preserve"> berechnet, welcher wiederum den Startpunkt für d</w:t>
+      </w:r>
+      <w:r>
+        <w:rPr>
+          <w:rFonts w:eastAsiaTheme="minorEastAsia"/>
+          <w:sz w:val="24"/>
+        </w:rPr>
+        <w:t>as</w:t>
+      </w:r>
+      <w:r>
+        <w:rPr>
+          <w:rFonts w:eastAsiaTheme="minorEastAsia"/>
+          <w:sz w:val="24"/>
+        </w:rPr>
+        <w:t xml:space="preserve"> sich anschließende, nächste Intervall darstellt.</w:t>
       </w:r>
       <w:r>
         <w:rPr>
@@ -12623,7 +12706,35 @@
           <w:rFonts w:eastAsiaTheme="minorEastAsia"/>
           <w:sz w:val="24"/>
         </w:rPr>
-        <w:t xml:space="preserve">die Position des Raumschiffes errechnet werden, wobei die Hilfssteigungen unterschiedliche Wichtungen haben. </w:t>
+        <w:t>die Position des Raumschiffes errechnet werden</w:t>
+      </w:r>
+      <w:r>
+        <w:rPr>
+          <w:rFonts w:eastAsiaTheme="minorEastAsia"/>
+          <w:sz w:val="24"/>
+        </w:rPr>
+        <w:t>.</w:t>
+      </w:r>
+      <w:r>
+        <w:rPr>
+          <w:rFonts w:eastAsiaTheme="minorEastAsia"/>
+          <w:sz w:val="24"/>
+        </w:rPr>
+        <w:t xml:space="preserve"> </w:t>
+      </w:r>
+      <w:r>
+        <w:rPr>
+          <w:rFonts w:eastAsiaTheme="minorEastAsia"/>
+          <w:sz w:val="24"/>
+        </w:rPr>
+        <w:t>Hierbei haben</w:t>
+      </w:r>
+      <w:r>
+        <w:rPr>
+          <w:rFonts w:eastAsiaTheme="minorEastAsia"/>
+          <w:sz w:val="24"/>
+        </w:rPr>
+        <w:t xml:space="preserve"> die Hilfssteigungen unterschiedliche Wichtungen. </w:t>
       </w:r>
       <m:oMath>
         <m:sSub>
@@ -13028,7 +13139,21 @@
           <w:rFonts w:eastAsiaTheme="minorEastAsia"/>
           <w:sz w:val="24"/>
         </w:rPr>
-        <w:t xml:space="preserve">windigkeit getan um an </w:t>
+        <w:t>windigkeit getan</w:t>
+      </w:r>
+      <w:r>
+        <w:rPr>
+          <w:rFonts w:eastAsiaTheme="minorEastAsia"/>
+          <w:sz w:val="24"/>
+        </w:rPr>
+        <w:t>,</w:t>
+      </w:r>
+      <w:r>
+        <w:rPr>
+          <w:rFonts w:eastAsiaTheme="minorEastAsia"/>
+          <w:sz w:val="24"/>
+        </w:rPr>
+        <w:t xml:space="preserve"> um an </w:t>
       </w:r>
       <m:oMath>
         <m:r>
@@ -14099,7 +14224,35 @@
           <w:rFonts w:eastAsiaTheme="minorEastAsia"/>
           <w:sz w:val="24"/>
         </w:rPr>
-        <w:t xml:space="preserve"> abhängig. Wird diese zum Beispiel zu klein gewählt, so erreicht das Raumschiff niemals den Mond, sondern wird seine Bewegungsrichtung vor erreichen des Lagrange Punktes L</w:t>
+        <w:t xml:space="preserve"> abhängig. Wird diese zum Beispiel zu klein gewählt, so erreicht das Raumschiff niemals den Mond, sondern seine Bewegungsrichtung</w:t>
+      </w:r>
+      <w:r>
+        <w:rPr>
+          <w:rFonts w:eastAsiaTheme="minorEastAsia"/>
+          <w:sz w:val="24"/>
+        </w:rPr>
+        <w:t xml:space="preserve"> wird</w:t>
+      </w:r>
+      <w:r>
+        <w:rPr>
+          <w:rFonts w:eastAsiaTheme="minorEastAsia"/>
+          <w:sz w:val="24"/>
+        </w:rPr>
+        <w:t xml:space="preserve"> vor </w:t>
+      </w:r>
+      <w:r>
+        <w:rPr>
+          <w:rFonts w:eastAsiaTheme="minorEastAsia"/>
+          <w:sz w:val="24"/>
+        </w:rPr>
+        <w:t>Erreichen</w:t>
+      </w:r>
+      <w:r>
+        <w:rPr>
+          <w:rFonts w:eastAsiaTheme="minorEastAsia"/>
+          <w:sz w:val="24"/>
+        </w:rPr>
+        <w:t xml:space="preserve"> des Lagrange Punktes L</w:t>
       </w:r>
       <w:r>
         <w:rPr>
@@ -14114,7 +14267,21 @@
           <w:rFonts w:eastAsiaTheme="minorEastAsia"/>
           <w:sz w:val="24"/>
         </w:rPr>
-        <w:t xml:space="preserve"> umgekehrt und stürzt letztendlich zurück auf die Erdoberfläche.</w:t>
+        <w:t xml:space="preserve"> umgekehrt und stürzt </w:t>
+      </w:r>
+      <w:r>
+        <w:rPr>
+          <w:rFonts w:eastAsiaTheme="minorEastAsia"/>
+          <w:sz w:val="24"/>
+        </w:rPr>
+        <w:t>damit</w:t>
+      </w:r>
+      <w:r>
+        <w:rPr>
+          <w:rFonts w:eastAsiaTheme="minorEastAsia"/>
+          <w:sz w:val="24"/>
+        </w:rPr>
+        <w:t xml:space="preserve"> zurück auf die Erdoberfläche.</w:t>
       </w:r>
     </w:p>
     <w:p>
@@ -14491,21 +14658,21 @@
           <w:rFonts w:eastAsiaTheme="minorEastAsia"/>
           <w:sz w:val="24"/>
         </w:rPr>
-        <w:t xml:space="preserve">, jedoch ist </w:t>
-      </w:r>
-      <w:r>
-        <w:rPr>
-          <w:rFonts w:eastAsiaTheme="minorEastAsia"/>
-          <w:sz w:val="24"/>
-        </w:rPr>
-        <w:t xml:space="preserve"> </w:t>
-      </w:r>
-      <w:r>
-        <w:rPr>
-          <w:rFonts w:eastAsiaTheme="minorEastAsia"/>
-          <w:sz w:val="24"/>
-        </w:rPr>
-        <w:t>nach einer bestimmten Zeit</w:t>
+        <w:t xml:space="preserve">, jedoch </w:t>
+      </w:r>
+      <w:r>
+        <w:rPr>
+          <w:rFonts w:eastAsiaTheme="minorEastAsia"/>
+          <w:sz w:val="24"/>
+        </w:rPr>
+        <w:t>ist nach</w:t>
+      </w:r>
+      <w:r>
+        <w:rPr>
+          <w:rFonts w:eastAsiaTheme="minorEastAsia"/>
+          <w:sz w:val="24"/>
+        </w:rPr>
+        <w:t xml:space="preserve"> einer bestimmten Zeit</w:t>
       </w:r>
       <w:r>
         <w:rPr>
@@ -14575,7 +14742,21 @@
           <w:rFonts w:eastAsiaTheme="minorEastAsia"/>
           <w:sz w:val="24"/>
         </w:rPr>
-        <w:t xml:space="preserve">bei den Abhängigkeiten von Geschwindigkeit zur Zeit(Abbildung 7) als auch bei der resultierenden Beschleunigung zur Zeit (Abbildung 8) </w:t>
+        <w:t xml:space="preserve">bei den Abhängigkeiten von Geschwindigkeit zur </w:t>
+      </w:r>
+      <w:r>
+        <w:rPr>
+          <w:rFonts w:eastAsiaTheme="minorEastAsia"/>
+          <w:sz w:val="24"/>
+        </w:rPr>
+        <w:t>Zeit (</w:t>
+      </w:r>
+      <w:r>
+        <w:rPr>
+          <w:rFonts w:eastAsiaTheme="minorEastAsia"/>
+          <w:sz w:val="24"/>
+        </w:rPr>
+        <w:t xml:space="preserve">Abbildung 7) als auch bei der resultierenden Beschleunigung zur Zeit (Abbildung 8) </w:t>
       </w:r>
       <w:r>
         <w:rPr>
@@ -15141,7 +15322,21 @@
           <w:rFonts w:eastAsiaTheme="minorEastAsia"/>
           <w:sz w:val="24"/>
         </w:rPr>
-        <w:t xml:space="preserve"> Geschwindigkeit, aber auch Beschleunigung immer geringer, da die Erde das Raumschiff bremst, aber </w:t>
+        <w:t xml:space="preserve"> Geschwindigkeit, </w:t>
+      </w:r>
+      <w:r>
+        <w:rPr>
+          <w:rFonts w:eastAsiaTheme="minorEastAsia"/>
+          <w:sz w:val="24"/>
+        </w:rPr>
+        <w:t>als</w:t>
+      </w:r>
+      <w:r>
+        <w:rPr>
+          <w:rFonts w:eastAsiaTheme="minorEastAsia"/>
+          <w:sz w:val="24"/>
+        </w:rPr>
+        <w:t xml:space="preserve"> auch Beschleunigung immer geringer, da die Erde das Raumschiff bremst, aber </w:t>
       </w:r>
       <w:r>
         <w:rPr>
@@ -15162,7 +15357,21 @@
           <w:rFonts w:eastAsiaTheme="minorEastAsia"/>
           <w:sz w:val="24"/>
         </w:rPr>
-        <w:t>von der Erde abnimmt.</w:t>
+        <w:t xml:space="preserve">von der Erde </w:t>
+      </w:r>
+      <w:r>
+        <w:rPr>
+          <w:rFonts w:eastAsiaTheme="minorEastAsia"/>
+          <w:sz w:val="24"/>
+        </w:rPr>
+        <w:t>reduziert wird</w:t>
+      </w:r>
+      <w:r>
+        <w:rPr>
+          <w:rFonts w:eastAsiaTheme="minorEastAsia"/>
+          <w:sz w:val="24"/>
+        </w:rPr>
+        <w:t>.</w:t>
       </w:r>
     </w:p>
     <w:p>
@@ -15465,12 +15674,14 @@
           <w:sz w:val="24"/>
         </w:rPr>
       </w:pPr>
+      <w:bookmarkStart w:id="5" w:name="_GoBack"/>
+      <w:commentRangeStart w:id="6"/>
       <w:r>
         <w:rPr>
           <w:sz w:val="24"/>
         </w:rPr>
         <w:lastRenderedPageBreak/>
-        <w:t xml:space="preserve">Stellt man die alle wirkenden Kräfte bei der Startgeschwindigkeit von </w:t>
+        <w:t xml:space="preserve">Stellt man alle wirkenden Kräfte bei der Startgeschwindigkeit von </w:t>
       </w:r>
       <m:oMath>
         <m:r>
@@ -15515,14 +15726,57 @@
           <w:rFonts w:eastAsiaTheme="minorEastAsia"/>
           <w:sz w:val="24"/>
         </w:rPr>
-        <w:t xml:space="preserve"> dar, so ist im Ausschnitt bei Abbildung 9 ersichtlich, dass die Resultierende Kraft im ersten Viertel des Ausschnitts nahezu deckungsgleich mit der Gravitationskraft der Erde verläuft, da die vom Mond wirkende Kraft nahe Null ist.</w:t>
-      </w:r>
-      <w:r>
-        <w:rPr>
-          <w:rFonts w:eastAsiaTheme="minorEastAsia"/>
-          <w:sz w:val="24"/>
-        </w:rPr>
-        <w:t xml:space="preserve"> Im weiteren Verlauf entfernt sich </w:t>
+        <w:t xml:space="preserve"> dar, so ist im Ausschnitt bei Abbildung 9 ersichtlich, dass die </w:t>
+      </w:r>
+      <w:r>
+        <w:rPr>
+          <w:rFonts w:eastAsiaTheme="minorEastAsia"/>
+          <w:sz w:val="24"/>
+        </w:rPr>
+        <w:t>r</w:t>
+      </w:r>
+      <w:r>
+        <w:rPr>
+          <w:rFonts w:eastAsiaTheme="minorEastAsia"/>
+          <w:sz w:val="24"/>
+        </w:rPr>
+        <w:t xml:space="preserve">esultierende Kraft im ersten Viertel des </w:t>
+      </w:r>
+      <w:bookmarkEnd w:id="5"/>
+      <w:commentRangeEnd w:id="6"/>
+      <w:r>
+        <w:rPr>
+          <w:rStyle w:val="Kommentarzeichen"/>
+        </w:rPr>
+        <w:commentReference w:id="6"/>
+      </w:r>
+      <w:r>
+        <w:rPr>
+          <w:rFonts w:eastAsiaTheme="minorEastAsia"/>
+          <w:sz w:val="24"/>
+        </w:rPr>
+        <w:t>Ausschnitts nahezu deckungsgleich mit der Gravitationskraft der Erde verläuft, da die vom Mond wirkende Kraft nahe Null ist.</w:t>
+      </w:r>
+      <w:r>
+        <w:rPr>
+          <w:rFonts w:eastAsiaTheme="minorEastAsia"/>
+          <w:sz w:val="24"/>
+        </w:rPr>
+        <w:t xml:space="preserve"> Im </w:t>
+      </w:r>
+      <w:r>
+        <w:rPr>
+          <w:rFonts w:eastAsiaTheme="minorEastAsia"/>
+          <w:sz w:val="24"/>
+        </w:rPr>
+        <w:t>anschließenden</w:t>
+      </w:r>
+      <w:r>
+        <w:rPr>
+          <w:rFonts w:eastAsiaTheme="minorEastAsia"/>
+          <w:sz w:val="24"/>
+        </w:rPr>
+        <w:t xml:space="preserve"> Verlauf entfernt sich </w:t>
       </w:r>
       <m:oMath>
         <m:sSub>
@@ -16055,19 +16309,19 @@
         </w:rPr>
         <w:t xml:space="preserve">er </w:t>
       </w:r>
-      <w:commentRangeStart w:id="5"/>
+      <w:commentRangeStart w:id="7"/>
       <w:r>
         <w:rPr>
           <w:sz w:val="24"/>
         </w:rPr>
         <w:t xml:space="preserve">Einschnitte </w:t>
       </w:r>
-      <w:commentRangeEnd w:id="5"/>
+      <w:commentRangeEnd w:id="7"/>
       <w:r>
         <w:rPr>
           <w:rStyle w:val="Kommentarzeichen"/>
         </w:rPr>
-        <w:commentReference w:id="5"/>
+        <w:commentReference w:id="7"/>
       </w:r>
       <w:r>
         <w:rPr>
@@ -16178,9 +16432,9 @@
           <w:lang w:val="en-GB"/>
         </w:rPr>
       </w:pPr>
-      <w:bookmarkStart w:id="6" w:name="_Hlk743292"/>
+      <w:bookmarkStart w:id="8" w:name="_Hlk743292"/>
     </w:p>
-    <w:bookmarkEnd w:id="6"/>
+    <w:bookmarkEnd w:id="8"/>
     <w:p>
       <w:pPr>
         <w:rPr>
@@ -16884,7 +17138,7 @@
 
 <file path=word/comments.xml><?xml version="1.0" encoding="utf-8"?>
 <w:comments xmlns:wpc="http://schemas.microsoft.com/office/word/2010/wordprocessingCanvas" xmlns:cx="http://schemas.microsoft.com/office/drawing/2014/chartex" xmlns:cx1="http://schemas.microsoft.com/office/drawing/2015/9/8/chartex" xmlns:cx2="http://schemas.microsoft.com/office/drawing/2015/10/21/chartex" xmlns:cx3="http://schemas.microsoft.com/office/drawing/2016/5/9/chartex" xmlns:cx4="http://schemas.microsoft.com/office/drawing/2016/5/10/chartex" xmlns:cx5="http://schemas.microsoft.com/office/drawing/2016/5/11/chartex" xmlns:cx6="http://schemas.microsoft.com/office/drawing/2016/5/12/chartex" xmlns:cx7="http://schemas.microsoft.com/office/drawing/2016/5/13/chartex" xmlns:cx8="http://schemas.microsoft.com/office/drawing/2016/5/14/chartex" xmlns:mc="http://schemas.openxmlformats.org/markup-compatibility/2006" xmlns:aink="http://schemas.microsoft.com/office/drawing/2016/ink" xmlns:am3d="http://schemas.microsoft.com/office/drawing/2017/model3d" xmlns:o="urn:schemas-microsoft-com:office:office" xmlns:r="http://schemas.openxmlformats.org/officeDocument/2006/relationships" xmlns:m="http://schemas.openxmlformats.org/officeDocument/2006/math" xmlns:v="urn:schemas-microsoft-com:vml" xmlns:wp14="http://schemas.microsoft.com/office/word/2010/wordprocessingDrawing" xmlns:wp="http://schemas.openxmlformats.org/drawingml/2006/wordprocessingDrawing" xmlns:w10="urn:schemas-microsoft-com:office:word" xmlns:w="http://schemas.openxmlformats.org/wordprocessingml/2006/main" xmlns:w14="http://schemas.microsoft.com/office/word/2010/wordml" xmlns:w15="http://schemas.microsoft.com/office/word/2012/wordml" xmlns:w16cid="http://schemas.microsoft.com/office/word/2016/wordml/cid" xmlns:w16se="http://schemas.microsoft.com/office/word/2015/wordml/symex" xmlns:wpg="http://schemas.microsoft.com/office/word/2010/wordprocessingGroup" xmlns:wpi="http://schemas.microsoft.com/office/word/2010/wordprocessingInk" xmlns:wne="http://schemas.microsoft.com/office/word/2006/wordml" xmlns:wps="http://schemas.microsoft.com/office/word/2010/wordprocessingShape" mc:Ignorable="w14 w15 w16se w16cid wp14">
-  <w:comment w:id="1" w:author="Toni Happe" w:date="2019-01-31T11:52:00Z" w:initials="TH">
+  <w:comment w:id="0" w:author="Toni Happe" w:date="2019-01-31T11:52:00Z" w:initials="TH">
     <w:p>
       <w:pPr>
         <w:pStyle w:val="Kommentartext"/>
@@ -16911,6 +17165,22 @@
       </w:r>
       <w:r>
         <w:t xml:space="preserve"> irgendwas zum bremsen nötig etc</w:t>
+      </w:r>
+    </w:p>
+  </w:comment>
+  <w:comment w:id="3" w:author="Toni Happe" w:date="2019-02-12T22:33:00Z" w:initials="TH">
+    <w:p>
+      <w:pPr>
+        <w:pStyle w:val="Kommentartext"/>
+      </w:pPr>
+      <w:r>
+        <w:rPr>
+          <w:rStyle w:val="Kommentarzeichen"/>
+        </w:rPr>
+        <w:annotationRef/>
+      </w:r>
+      <w:r>
+        <w:t>Wirkt wirkt wirkt</w:t>
       </w:r>
     </w:p>
   </w:comment>
@@ -16930,7 +17200,31 @@
       </w:r>
     </w:p>
   </w:comment>
-  <w:comment w:id="5" w:author="Toni Happe" w:date="2019-02-11T01:40:00Z" w:initials="TH">
+  <w:comment w:id="6" w:author="Toni Happe" w:date="2019-02-12T22:58:00Z" w:initials="TH">
+    <w:p>
+      <w:pPr>
+        <w:pStyle w:val="Kommentartext"/>
+      </w:pPr>
+      <w:r>
+        <w:rPr>
+          <w:rStyle w:val="Kommentarzeichen"/>
+        </w:rPr>
+        <w:annotationRef/>
+      </w:r>
+      <w:r>
+        <w:t>Markierung für mich</w:t>
+      </w:r>
+    </w:p>
+    <w:p>
+      <w:pPr>
+        <w:pStyle w:val="Kommentartext"/>
+      </w:pPr>
+      <w:r>
+        <w:t>(bis hierher hab ich es noch einmal überarbeitet, den Rest mache ich morgen noch)</w:t>
+      </w:r>
+    </w:p>
+  </w:comment>
+  <w:comment w:id="7" w:author="Toni Happe" w:date="2019-02-11T01:40:00Z" w:initials="TH">
     <w:p>
       <w:pPr>
         <w:pStyle w:val="Kommentartext"/>
@@ -16952,7 +17246,9 @@
 <file path=word/commentsExtended.xml><?xml version="1.0" encoding="utf-8"?>
 <w15:commentsEx xmlns:wpc="http://schemas.microsoft.com/office/word/2010/wordprocessingCanvas" xmlns:cx="http://schemas.microsoft.com/office/drawing/2014/chartex" xmlns:cx1="http://schemas.microsoft.com/office/drawing/2015/9/8/chartex" xmlns:cx2="http://schemas.microsoft.com/office/drawing/2015/10/21/chartex" xmlns:cx3="http://schemas.microsoft.com/office/drawing/2016/5/9/chartex" xmlns:cx4="http://schemas.microsoft.com/office/drawing/2016/5/10/chartex" xmlns:cx5="http://schemas.microsoft.com/office/drawing/2016/5/11/chartex" xmlns:cx6="http://schemas.microsoft.com/office/drawing/2016/5/12/chartex" xmlns:cx7="http://schemas.microsoft.com/office/drawing/2016/5/13/chartex" xmlns:cx8="http://schemas.microsoft.com/office/drawing/2016/5/14/chartex" xmlns:mc="http://schemas.openxmlformats.org/markup-compatibility/2006" xmlns:aink="http://schemas.microsoft.com/office/drawing/2016/ink" xmlns:am3d="http://schemas.microsoft.com/office/drawing/2017/model3d" xmlns:o="urn:schemas-microsoft-com:office:office" xmlns:r="http://schemas.openxmlformats.org/officeDocument/2006/relationships" xmlns:m="http://schemas.openxmlformats.org/officeDocument/2006/math" xmlns:v="urn:schemas-microsoft-com:vml" xmlns:wp14="http://schemas.microsoft.com/office/word/2010/wordprocessingDrawing" xmlns:wp="http://schemas.openxmlformats.org/drawingml/2006/wordprocessingDrawing" xmlns:w10="urn:schemas-microsoft-com:office:word" xmlns:w="http://schemas.openxmlformats.org/wordprocessingml/2006/main" xmlns:w14="http://schemas.microsoft.com/office/word/2010/wordml" xmlns:w15="http://schemas.microsoft.com/office/word/2012/wordml" xmlns:w16cid="http://schemas.microsoft.com/office/word/2016/wordml/cid" xmlns:w16se="http://schemas.microsoft.com/office/word/2015/wordml/symex" xmlns:wpg="http://schemas.microsoft.com/office/word/2010/wordprocessingGroup" xmlns:wpi="http://schemas.microsoft.com/office/word/2010/wordprocessingInk" xmlns:wne="http://schemas.microsoft.com/office/word/2006/wordml" xmlns:wps="http://schemas.microsoft.com/office/word/2010/wordprocessingShape" mc:Ignorable="w14 w15 w16se w16cid wp14">
   <w15:commentEx w15:paraId="66A18359" w15:done="0"/>
+  <w15:commentEx w15:paraId="11622CA7" w15:done="0"/>
   <w15:commentEx w15:paraId="195B723C" w15:done="0"/>
+  <w15:commentEx w15:paraId="08BC648C" w15:done="0"/>
   <w15:commentEx w15:paraId="4157ACC2" w15:done="0"/>
 </w15:commentsEx>
 </file>
@@ -16960,7 +17256,9 @@
 <file path=word/commentsIds.xml><?xml version="1.0" encoding="utf-8"?>
 <w16cid:commentsIds xmlns:wpc="http://schemas.microsoft.com/office/word/2010/wordprocessingCanvas" xmlns:cx="http://schemas.microsoft.com/office/drawing/2014/chartex" xmlns:cx1="http://schemas.microsoft.com/office/drawing/2015/9/8/chartex" xmlns:cx2="http://schemas.microsoft.com/office/drawing/2015/10/21/chartex" xmlns:cx3="http://schemas.microsoft.com/office/drawing/2016/5/9/chartex" xmlns:cx4="http://schemas.microsoft.com/office/drawing/2016/5/10/chartex" xmlns:cx5="http://schemas.microsoft.com/office/drawing/2016/5/11/chartex" xmlns:cx6="http://schemas.microsoft.com/office/drawing/2016/5/12/chartex" xmlns:cx7="http://schemas.microsoft.com/office/drawing/2016/5/13/chartex" xmlns:cx8="http://schemas.microsoft.com/office/drawing/2016/5/14/chartex" xmlns:mc="http://schemas.openxmlformats.org/markup-compatibility/2006" xmlns:aink="http://schemas.microsoft.com/office/drawing/2016/ink" xmlns:am3d="http://schemas.microsoft.com/office/drawing/2017/model3d" xmlns:o="urn:schemas-microsoft-com:office:office" xmlns:r="http://schemas.openxmlformats.org/officeDocument/2006/relationships" xmlns:m="http://schemas.openxmlformats.org/officeDocument/2006/math" xmlns:v="urn:schemas-microsoft-com:vml" xmlns:wp14="http://schemas.microsoft.com/office/word/2010/wordprocessingDrawing" xmlns:wp="http://schemas.openxmlformats.org/drawingml/2006/wordprocessingDrawing" xmlns:w10="urn:schemas-microsoft-com:office:word" xmlns:w="http://schemas.openxmlformats.org/wordprocessingml/2006/main" xmlns:w14="http://schemas.microsoft.com/office/word/2010/wordml" xmlns:w15="http://schemas.microsoft.com/office/word/2012/wordml" xmlns:w16cid="http://schemas.microsoft.com/office/word/2016/wordml/cid" xmlns:w16se="http://schemas.microsoft.com/office/word/2015/wordml/symex" xmlns:wpg="http://schemas.microsoft.com/office/word/2010/wordprocessingGroup" xmlns:wpi="http://schemas.microsoft.com/office/word/2010/wordprocessingInk" xmlns:wne="http://schemas.microsoft.com/office/word/2006/wordml" xmlns:wps="http://schemas.microsoft.com/office/word/2010/wordprocessingShape" mc:Ignorable="w14 w15 w16se w16cid wp14">
   <w16cid:commentId w16cid:paraId="66A18359" w16cid:durableId="1FFD5FF5"/>
+  <w16cid:commentId w16cid:paraId="11622CA7" w16cid:durableId="200DC844"/>
   <w16cid:commentId w16cid:paraId="195B723C" w16cid:durableId="1FF37ACE"/>
+  <w16cid:commentId w16cid:paraId="08BC648C" w16cid:durableId="200DCE13"/>
   <w16cid:commentId w16cid:paraId="4157ACC2" w16cid:durableId="200B50FA"/>
 </w16cid:commentsIds>
 </file>
@@ -17012,7 +17310,7 @@
       <w:rPr>
         <w:noProof/>
       </w:rPr>
-      <w:t>11.02.2019 22:06</w:t>
+      <w:t>12.02.2019 22:58</w:t>
     </w:r>
     <w:r>
       <w:fldChar w:fldCharType="end"/>
@@ -17056,7 +17354,6 @@
         <w:docPartUnique/>
       </w:docPartObj>
     </w:sdtPr>
-    <w:sdtEndPr/>
     <w:sdtContent>
       <w:p>
         <w:pPr>
@@ -18802,7 +19099,7 @@
 </file>
 
 <file path=customXml/itemProps1.xml><?xml version="1.0" encoding="utf-8"?>
-<ds:datastoreItem xmlns:ds="http://schemas.openxmlformats.org/officeDocument/2006/customXml" ds:itemID="{447D55E6-DE14-43BD-92FB-621A1D0ABCBC}">
+<ds:datastoreItem xmlns:ds="http://schemas.openxmlformats.org/officeDocument/2006/customXml" ds:itemID="{AD2D4A9F-F7CF-425D-8A3F-BF761E735582}">
   <ds:schemaRefs>
     <ds:schemaRef ds:uri="http://schemas.openxmlformats.org/officeDocument/2006/bibliography"/>
   </ds:schemaRefs>

</xml_diff>